<commit_message>
update: Análise de Sistemas Caóticos
</commit_message>
<xml_diff>
--- a/07-Analise-Sistemas-Caoticos/Aula-02/Trabalho-2/Caos-Trabalho-2.docx
+++ b/07-Analise-Sistemas-Caoticos/Aula-02/Trabalho-2/Caos-Trabalho-2.docx
@@ -401,11 +401,19 @@
               <m:oMath>
                 <m:r>
                   <w:rPr>
+                    <w:rFonts w:ascii="Cambria Math" w:hAnsi="Cambria Math" w:cs="Didot"/>
+                    <w:sz w:val="22"/>
+                    <w:szCs w:val="22"/>
+                  </w:rPr>
+                  <m:t xml:space="preserve">c </m:t>
+                </m:r>
+                <m:r>
+                  <w:rPr>
                     <w:rFonts w:ascii="Cambria Math" w:hAnsi="Cambria Math" w:cs="Didot" w:hint="cs"/>
                     <w:sz w:val="22"/>
                     <w:szCs w:val="22"/>
                   </w:rPr>
-                  <m:t>c = 0.01</m:t>
+                  <m:t>= 0.01</m:t>
                 </m:r>
               </m:oMath>
             </m:oMathPara>
@@ -426,14 +434,18 @@
                 <w:szCs w:val="22"/>
               </w:rPr>
             </w:pPr>
-            <w:r>
-              <w:rPr>
-                <w:rFonts w:ascii="Didot" w:hAnsi="Didot" w:cs="Didot" w:hint="cs"/>
-                <w:sz w:val="22"/>
-                <w:szCs w:val="22"/>
-              </w:rPr>
-              <w:t>c = 0.04</w:t>
-            </w:r>
+            <m:oMathPara>
+              <m:oMath>
+                <m:r>
+                  <w:rPr>
+                    <w:rFonts w:ascii="Cambria Math" w:hAnsi="Cambria Math" w:cs="Didot"/>
+                    <w:sz w:val="22"/>
+                    <w:szCs w:val="22"/>
+                  </w:rPr>
+                  <m:t>c = 0.04</m:t>
+                </m:r>
+              </m:oMath>
+            </m:oMathPara>
           </w:p>
         </w:tc>
       </w:tr>

</xml_diff>